<commit_message>
v1.0.2 | Expand queries | Structure modules
</commit_message>
<xml_diff>
--- a/samples/cypher_sample_queries.docx
+++ b/samples/cypher_sample_queries.docx
@@ -729,8 +729,6 @@
         </w:rPr>
         <w:t>MATCH (r:Repo)</w:t>
       </w:r>
-      <w:bookmarkStart w:id="0" w:name="_GoBack"/>
-      <w:bookmarkEnd w:id="0"/>
     </w:p>
     <w:p>
       <w:pPr>
@@ -1182,6 +1180,78 @@
           </wp:inline>
         </w:drawing>
       </w:r>
+    </w:p>
+    <w:p>
+      <w:pPr>
+        <w:jc w:val="center"/>
+        <w:rPr>
+          <w:shd w:val="clear" w:color="auto" w:fill="F8F9FB"/>
+        </w:rPr>
+      </w:pPr>
+      <w:r>
+        <w:rPr>
+          <w:noProof/>
+          <w:shd w:val="clear" w:color="auto" w:fill="F8F9FB"/>
+        </w:rPr>
+        <w:lastRenderedPageBreak/>
+        <w:drawing>
+          <wp:inline distT="0" distB="0" distL="0" distR="0">
+            <wp:extent cx="5141456" cy="5067300"/>
+            <wp:effectExtent l="0" t="0" r="2540" b="0"/>
+            <wp:docPr id="4" name="Picture 4"/>
+            <wp:cNvGraphicFramePr>
+              <a:graphicFrameLocks xmlns:a="http://schemas.openxmlformats.org/drawingml/2006/main" noChangeAspect="1"/>
+            </wp:cNvGraphicFramePr>
+            <a:graphic xmlns:a="http://schemas.openxmlformats.org/drawingml/2006/main">
+              <a:graphicData uri="http://schemas.openxmlformats.org/drawingml/2006/picture">
+                <pic:pic xmlns:pic="http://schemas.openxmlformats.org/drawingml/2006/picture">
+                  <pic:nvPicPr>
+                    <pic:cNvPr id="0" name="Picture 1"/>
+                    <pic:cNvPicPr>
+                      <a:picLocks noChangeAspect="1" noChangeArrowheads="1"/>
+                    </pic:cNvPicPr>
+                  </pic:nvPicPr>
+                  <pic:blipFill>
+                    <a:blip r:embed="rId9">
+                      <a:extLst>
+                        <a:ext uri="{28A0092B-C50C-407E-A947-70E740481C1C}">
+                          <a14:useLocalDpi xmlns:a14="http://schemas.microsoft.com/office/drawing/2010/main" val="0"/>
+                        </a:ext>
+                      </a:extLst>
+                    </a:blip>
+                    <a:srcRect/>
+                    <a:stretch>
+                      <a:fillRect/>
+                    </a:stretch>
+                  </pic:blipFill>
+                  <pic:spPr bwMode="auto">
+                    <a:xfrm>
+                      <a:off x="0" y="0"/>
+                      <a:ext cx="5151646" cy="5077343"/>
+                    </a:xfrm>
+                    <a:prstGeom prst="rect">
+                      <a:avLst/>
+                    </a:prstGeom>
+                    <a:noFill/>
+                    <a:ln>
+                      <a:noFill/>
+                    </a:ln>
+                  </pic:spPr>
+                </pic:pic>
+              </a:graphicData>
+            </a:graphic>
+          </wp:inline>
+        </w:drawing>
+      </w:r>
+    </w:p>
+    <w:p>
+      <w:pPr>
+        <w:rPr>
+          <w:shd w:val="clear" w:color="auto" w:fill="F8F9FB"/>
+        </w:rPr>
+      </w:pPr>
+      <w:bookmarkStart w:id="0" w:name="_GoBack"/>
+      <w:bookmarkEnd w:id="0"/>
     </w:p>
     <w:sectPr>
       <w:pgSz w:w="12240" w:h="15840"/>

</xml_diff>

<commit_message>
v1.0.2 | Expand queries | Implement query to layer 1 repos | Impement query to stargazers of those repos
</commit_message>
<xml_diff>
--- a/samples/cypher_sample_queries.docx
+++ b/samples/cypher_sample_queries.docx
@@ -1246,12 +1246,116 @@
     </w:p>
     <w:p>
       <w:pPr>
-        <w:rPr>
-          <w:shd w:val="clear" w:color="auto" w:fill="F8F9FB"/>
-        </w:rPr>
-      </w:pPr>
+        <w:pStyle w:val="ListParagraph"/>
+        <w:numPr>
+          <w:ilvl w:val="0"/>
+          <w:numId w:val="1"/>
+        </w:numPr>
+        <w:rPr>
+          <w:b/>
+          <w:shd w:val="clear" w:color="auto" w:fill="F8F9FB"/>
+        </w:rPr>
+      </w:pPr>
+      <w:r>
+        <w:rPr>
+          <w:b/>
+          <w:shd w:val="clear" w:color="auto" w:fill="F8F9FB"/>
+        </w:rPr>
+        <w:t>Show all repos and people but slimit 5 connection between them</w:t>
+      </w:r>
+    </w:p>
+    <w:p>
+      <w:pPr>
+        <w:ind w:left="360"/>
+        <w:rPr>
+          <w:rFonts w:ascii="Lucida Console" w:hAnsi="Lucida Console"/>
+          <w:color w:val="888888"/>
+          <w:sz w:val="23"/>
+          <w:szCs w:val="23"/>
+          <w:shd w:val="clear" w:color="auto" w:fill="F8F9FB"/>
+        </w:rPr>
+      </w:pPr>
+      <w:r>
+        <w:rPr>
+          <w:rFonts w:ascii="Lucida Console" w:hAnsi="Lucida Console"/>
+          <w:color w:val="888888"/>
+          <w:sz w:val="23"/>
+          <w:szCs w:val="23"/>
+          <w:shd w:val="clear" w:color="auto" w:fill="F8F9FB"/>
+        </w:rPr>
+        <w:t>MATCH (:Person)-[]-&gt;(r:Repo) CALL { WITH r MATCH (r)&lt;-[]-(p) RETURN p LIMIT 5 } CALL { WITH p MATCH (r2)&lt;-[]-(p) RETURN r2 LIMIT 5 } RETURN r2, p</w:t>
+      </w:r>
+    </w:p>
+    <w:p>
+      <w:pPr>
+        <w:rPr>
+          <w:shd w:val="clear" w:color="auto" w:fill="F8F9FB"/>
+        </w:rPr>
+      </w:pPr>
+      <w:r>
+        <w:rPr>
+          <w:noProof/>
+          <w:shd w:val="clear" w:color="auto" w:fill="F8F9FB"/>
+        </w:rPr>
+        <w:lastRenderedPageBreak/>
+        <w:drawing>
+          <wp:inline distT="0" distB="0" distL="0" distR="0">
+            <wp:extent cx="5943600" cy="3200400"/>
+            <wp:effectExtent l="0" t="0" r="0" b="0"/>
+            <wp:docPr id="6" name="Picture 6"/>
+            <wp:cNvGraphicFramePr>
+              <a:graphicFrameLocks xmlns:a="http://schemas.openxmlformats.org/drawingml/2006/main" noChangeAspect="1"/>
+            </wp:cNvGraphicFramePr>
+            <a:graphic xmlns:a="http://schemas.openxmlformats.org/drawingml/2006/main">
+              <a:graphicData uri="http://schemas.openxmlformats.org/drawingml/2006/picture">
+                <pic:pic xmlns:pic="http://schemas.openxmlformats.org/drawingml/2006/picture">
+                  <pic:nvPicPr>
+                    <pic:cNvPr id="0" name="Picture 2"/>
+                    <pic:cNvPicPr>
+                      <a:picLocks noChangeAspect="1" noChangeArrowheads="1"/>
+                    </pic:cNvPicPr>
+                  </pic:nvPicPr>
+                  <pic:blipFill>
+                    <a:blip r:embed="rId10" cstate="print">
+                      <a:extLst>
+                        <a:ext uri="{28A0092B-C50C-407E-A947-70E740481C1C}">
+                          <a14:useLocalDpi xmlns:a14="http://schemas.microsoft.com/office/drawing/2010/main" val="0"/>
+                        </a:ext>
+                      </a:extLst>
+                    </a:blip>
+                    <a:srcRect/>
+                    <a:stretch>
+                      <a:fillRect/>
+                    </a:stretch>
+                  </pic:blipFill>
+                  <pic:spPr bwMode="auto">
+                    <a:xfrm>
+                      <a:off x="0" y="0"/>
+                      <a:ext cx="5943600" cy="3200400"/>
+                    </a:xfrm>
+                    <a:prstGeom prst="rect">
+                      <a:avLst/>
+                    </a:prstGeom>
+                    <a:noFill/>
+                    <a:ln>
+                      <a:noFill/>
+                    </a:ln>
+                  </pic:spPr>
+                </pic:pic>
+              </a:graphicData>
+            </a:graphic>
+          </wp:inline>
+        </w:drawing>
+      </w:r>
       <w:bookmarkStart w:id="0" w:name="_GoBack"/>
       <w:bookmarkEnd w:id="0"/>
+    </w:p>
+    <w:p>
+      <w:pPr>
+        <w:rPr>
+          <w:shd w:val="clear" w:color="auto" w:fill="F8F9FB"/>
+        </w:rPr>
+      </w:pPr>
     </w:p>
     <w:sectPr>
       <w:pgSz w:w="12240" w:h="15840"/>

</xml_diff>

<commit_message>
v1.0.2 | Upload sample queries
</commit_message>
<xml_diff>
--- a/samples/cypher_sample_queries.docx
+++ b/samples/cypher_sample_queries.docx
@@ -1300,9 +1300,9 @@
         <w:lastRenderedPageBreak/>
         <w:drawing>
           <wp:inline distT="0" distB="0" distL="0" distR="0">
-            <wp:extent cx="5943600" cy="3200400"/>
-            <wp:effectExtent l="0" t="0" r="0" b="0"/>
-            <wp:docPr id="6" name="Picture 6"/>
+            <wp:extent cx="5943600" cy="3979545"/>
+            <wp:effectExtent l="0" t="0" r="0" b="1905"/>
+            <wp:docPr id="7" name="Picture 7"/>
             <wp:cNvGraphicFramePr>
               <a:graphicFrameLocks xmlns:a="http://schemas.openxmlformats.org/drawingml/2006/main" noChangeAspect="1"/>
             </wp:cNvGraphicFramePr>
@@ -1310,36 +1310,29 @@
               <a:graphicData uri="http://schemas.openxmlformats.org/drawingml/2006/picture">
                 <pic:pic xmlns:pic="http://schemas.openxmlformats.org/drawingml/2006/picture">
                   <pic:nvPicPr>
-                    <pic:cNvPr id="0" name="Picture 2"/>
-                    <pic:cNvPicPr>
-                      <a:picLocks noChangeAspect="1" noChangeArrowheads="1"/>
-                    </pic:cNvPicPr>
+                    <pic:cNvPr id="7" name="SampleQuery5.jpg"/>
+                    <pic:cNvPicPr/>
                   </pic:nvPicPr>
                   <pic:blipFill>
-                    <a:blip r:embed="rId10" cstate="print">
+                    <a:blip r:embed="rId10">
                       <a:extLst>
                         <a:ext uri="{28A0092B-C50C-407E-A947-70E740481C1C}">
                           <a14:useLocalDpi xmlns:a14="http://schemas.microsoft.com/office/drawing/2010/main" val="0"/>
                         </a:ext>
                       </a:extLst>
                     </a:blip>
-                    <a:srcRect/>
                     <a:stretch>
                       <a:fillRect/>
                     </a:stretch>
                   </pic:blipFill>
-                  <pic:spPr bwMode="auto">
+                  <pic:spPr>
                     <a:xfrm>
                       <a:off x="0" y="0"/>
-                      <a:ext cx="5943600" cy="3200400"/>
+                      <a:ext cx="5943600" cy="3979545"/>
                     </a:xfrm>
                     <a:prstGeom prst="rect">
                       <a:avLst/>
                     </a:prstGeom>
-                    <a:noFill/>
-                    <a:ln>
-                      <a:noFill/>
-                    </a:ln>
                   </pic:spPr>
                 </pic:pic>
               </a:graphicData>

</xml_diff>